<commit_message>
Complete 'White Christmas' assignment
</commit_message>
<xml_diff>
--- a/week6/whiteChristmas/WhiteChristmas-Queries.docx
+++ b/week6/whiteChristmas/WhiteChristmas-Queries.docx
@@ -165,11 +165,7 @@
     <w:p>
       <w:pPr>
         <w:pStyle w:val="PlainText"/>
-        <w:numPr>
-          <w:ilvl w:val="0"/>
-          <w:numId w:val="0"/>
-        </w:numPr>
-        <w:ind w:left="720" w:hanging="0"/>
+        <w:ind w:left="720" w:right="0" w:hanging="0"/>
         <w:jc w:val="both"/>
         <w:rPr>
           <w:rFonts w:ascii="Courier New" w:hAnsi="Courier New" w:cs="Courier New"/>
@@ -185,11 +181,7 @@
     <w:p>
       <w:pPr>
         <w:pStyle w:val="PlainText"/>
-        <w:numPr>
-          <w:ilvl w:val="0"/>
-          <w:numId w:val="0"/>
-        </w:numPr>
-        <w:ind w:left="720" w:hanging="0"/>
+        <w:ind w:left="720" w:right="0" w:hanging="0"/>
         <w:jc w:val="both"/>
         <w:rPr>
           <w:rFonts w:ascii="Courier New" w:hAnsi="Courier New" w:cs="Courier New"/>
@@ -385,11 +377,7 @@
     <w:p>
       <w:pPr>
         <w:pStyle w:val="PlainText"/>
-        <w:numPr>
-          <w:ilvl w:val="0"/>
-          <w:numId w:val="0"/>
-        </w:numPr>
-        <w:ind w:left="720" w:hanging="0"/>
+        <w:ind w:left="720" w:right="0" w:hanging="0"/>
         <w:jc w:val="both"/>
         <w:rPr>
           <w:rFonts w:ascii="Courier New" w:hAnsi="Courier New" w:cs="Courier New"/>
@@ -405,11 +393,7 @@
     <w:p>
       <w:pPr>
         <w:pStyle w:val="PlainText"/>
-        <w:numPr>
-          <w:ilvl w:val="0"/>
-          <w:numId w:val="0"/>
-        </w:numPr>
-        <w:ind w:left="720" w:hanging="0"/>
+        <w:ind w:left="720" w:right="0" w:hanging="0"/>
         <w:jc w:val="both"/>
         <w:rPr>
           <w:rFonts w:ascii="Courier New" w:hAnsi="Courier New" w:cs="Courier New"/>
@@ -646,11 +630,7 @@
     <w:p>
       <w:pPr>
         <w:pStyle w:val="PlainText"/>
-        <w:numPr>
-          <w:ilvl w:val="0"/>
-          <w:numId w:val="0"/>
-        </w:numPr>
-        <w:ind w:left="720" w:hanging="0"/>
+        <w:ind w:left="720" w:right="0" w:hanging="0"/>
         <w:jc w:val="both"/>
         <w:rPr>
           <w:rFonts w:ascii="Courier New" w:hAnsi="Courier New" w:cs="Courier New"/>
@@ -666,11 +646,7 @@
     <w:p>
       <w:pPr>
         <w:pStyle w:val="PlainText"/>
-        <w:numPr>
-          <w:ilvl w:val="0"/>
-          <w:numId w:val="0"/>
-        </w:numPr>
-        <w:ind w:left="720" w:hanging="0"/>
+        <w:ind w:left="720" w:right="0" w:hanging="0"/>
         <w:jc w:val="both"/>
         <w:rPr>
           <w:rFonts w:ascii="Courier New" w:hAnsi="Courier New" w:cs="Courier New"/>
@@ -686,11 +662,7 @@
     <w:p>
       <w:pPr>
         <w:pStyle w:val="PlainText"/>
-        <w:numPr>
-          <w:ilvl w:val="0"/>
-          <w:numId w:val="0"/>
-        </w:numPr>
-        <w:ind w:left="720" w:hanging="0"/>
+        <w:ind w:left="720" w:right="0" w:hanging="0"/>
         <w:jc w:val="both"/>
         <w:rPr>
           <w:rFonts w:ascii="Courier New" w:hAnsi="Courier New" w:cs="Courier New"/>
@@ -706,11 +678,7 @@
     <w:p>
       <w:pPr>
         <w:pStyle w:val="PlainText"/>
-        <w:numPr>
-          <w:ilvl w:val="0"/>
-          <w:numId w:val="0"/>
-        </w:numPr>
-        <w:ind w:left="720" w:hanging="0"/>
+        <w:ind w:left="720" w:right="0" w:hanging="0"/>
         <w:jc w:val="both"/>
         <w:rPr>
           <w:rFonts w:ascii="Courier New" w:hAnsi="Courier New" w:cs="Courier New"/>
@@ -726,11 +694,7 @@
     <w:p>
       <w:pPr>
         <w:pStyle w:val="PlainText"/>
-        <w:numPr>
-          <w:ilvl w:val="0"/>
-          <w:numId w:val="0"/>
-        </w:numPr>
-        <w:ind w:left="720" w:hanging="0"/>
+        <w:ind w:left="720" w:right="0" w:hanging="0"/>
         <w:jc w:val="both"/>
         <w:rPr>
           <w:rFonts w:ascii="Courier New" w:hAnsi="Courier New" w:cs="Courier New"/>
@@ -953,61 +917,183 @@
     <w:p>
       <w:pPr>
         <w:pStyle w:val="PlainText"/>
-        <w:numPr>
-          <w:ilvl w:val="0"/>
-          <w:numId w:val="0"/>
-        </w:numPr>
-        <w:ind w:left="720" w:hanging="0"/>
-        <w:jc w:val="both"/>
-        <w:rPr>
-          <w:rFonts w:ascii="Courier New" w:hAnsi="Courier New" w:cs="Courier New"/>
-        </w:rPr>
-      </w:pPr>
-      <w:r>
-        <w:rPr>
-          <w:rFonts w:cs="Courier New" w:ascii="Courier New" w:hAnsi="Courier New"/>
-        </w:rPr>
-        <w:t>SELECT yr, CASE WHEN MIN(m12) &lt; 0 THEN COUNT(yr) ELSE '0' END AS wcc</w:t>
-      </w:r>
-    </w:p>
-    <w:p>
-      <w:pPr>
-        <w:pStyle w:val="PlainText"/>
-        <w:numPr>
-          <w:ilvl w:val="0"/>
-          <w:numId w:val="0"/>
-        </w:numPr>
-        <w:ind w:left="720" w:hanging="0"/>
-        <w:jc w:val="both"/>
-        <w:rPr>
-          <w:rFonts w:ascii="Courier New" w:hAnsi="Courier New" w:cs="Courier New"/>
-        </w:rPr>
-      </w:pPr>
-      <w:r>
-        <w:rPr>
-          <w:rFonts w:cs="Courier New" w:ascii="Courier New" w:hAnsi="Courier New"/>
-        </w:rPr>
-        <w:t>FROM temperatures WHERE yr BETWEEN yr AND yr + 11 AND dy BETWEEN 21 and 25</w:t>
-      </w:r>
-    </w:p>
-    <w:p>
-      <w:pPr>
-        <w:pStyle w:val="PlainText"/>
-        <w:numPr>
-          <w:ilvl w:val="0"/>
-          <w:numId w:val="0"/>
-        </w:numPr>
-        <w:ind w:left="720" w:hanging="0"/>
-        <w:jc w:val="both"/>
-        <w:rPr>
-          <w:rFonts w:ascii="Courier New" w:hAnsi="Courier New" w:cs="Courier New"/>
-        </w:rPr>
-      </w:pPr>
-      <w:r>
-        <w:rPr>
-          <w:rFonts w:cs="Courier New" w:ascii="Courier New" w:hAnsi="Courier New"/>
-        </w:rPr>
-        <w:t>GROUP BY(yr) ORDER BY(yr) ASC</w:t>
+        <w:ind w:left="720" w:right="0" w:hanging="0"/>
+        <w:jc w:val="both"/>
+        <w:rPr>
+          <w:rFonts w:ascii="Courier New" w:hAnsi="Courier New" w:cs="Courier New"/>
+        </w:rPr>
+      </w:pPr>
+      <w:r>
+        <w:rPr>
+          <w:rFonts w:cs="Courier New" w:ascii="Courier New" w:hAnsi="Courier New"/>
+        </w:rPr>
+        <w:t>SELECT birth_year, COUNT(white_xmas) AS wcc</w:t>
+      </w:r>
+    </w:p>
+    <w:p>
+      <w:pPr>
+        <w:pStyle w:val="PlainText"/>
+        <w:ind w:left="720" w:right="0" w:hanging="0"/>
+        <w:jc w:val="both"/>
+        <w:rPr>
+          <w:rFonts w:ascii="Courier New" w:hAnsi="Courier New" w:cs="Courier New"/>
+        </w:rPr>
+      </w:pPr>
+      <w:r>
+        <w:rPr>
+          <w:rFonts w:cs="Courier New" w:ascii="Courier New" w:hAnsi="Courier New"/>
+        </w:rPr>
+        <w:t>FROM (</w:t>
+      </w:r>
+    </w:p>
+    <w:p>
+      <w:pPr>
+        <w:pStyle w:val="PlainText"/>
+        <w:ind w:left="720" w:right="0" w:hanging="0"/>
+        <w:jc w:val="both"/>
+        <w:rPr>
+          <w:rFonts w:ascii="Courier New" w:hAnsi="Courier New" w:cs="Courier New"/>
+        </w:rPr>
+      </w:pPr>
+      <w:r>
+        <w:rPr>
+          <w:rFonts w:cs="Courier New" w:ascii="Courier New" w:hAnsi="Courier New"/>
+        </w:rPr>
+        <w:tab/>
+        <w:t>SELECT birth_year, yr + 1 - birth_year AS age,</w:t>
+      </w:r>
+    </w:p>
+    <w:p>
+      <w:pPr>
+        <w:pStyle w:val="PlainText"/>
+        <w:ind w:left="720" w:right="0" w:hanging="0"/>
+        <w:jc w:val="both"/>
+        <w:rPr>
+          <w:rFonts w:ascii="Courier New" w:hAnsi="Courier New" w:cs="Courier New"/>
+        </w:rPr>
+      </w:pPr>
+      <w:r>
+        <w:rPr>
+          <w:rFonts w:cs="Courier New" w:ascii="Courier New" w:hAnsi="Courier New"/>
+        </w:rPr>
+        <w:tab/>
+        <w:t>CASE WHEN MIN(m12) &lt; 0 THEN 'White Christmas' END AS white_xmas</w:t>
+      </w:r>
+    </w:p>
+    <w:p>
+      <w:pPr>
+        <w:pStyle w:val="PlainText"/>
+        <w:ind w:left="720" w:right="0" w:hanging="0"/>
+        <w:jc w:val="both"/>
+        <w:rPr>
+          <w:rFonts w:ascii="Courier New" w:hAnsi="Courier New" w:cs="Courier New"/>
+        </w:rPr>
+      </w:pPr>
+      <w:r>
+        <w:rPr>
+          <w:rFonts w:cs="Courier New" w:ascii="Courier New" w:hAnsi="Courier New"/>
+        </w:rPr>
+        <w:tab/>
+        <w:t>FROM temperatures</w:t>
+      </w:r>
+    </w:p>
+    <w:p>
+      <w:pPr>
+        <w:pStyle w:val="PlainText"/>
+        <w:ind w:left="720" w:right="0" w:hanging="0"/>
+        <w:jc w:val="both"/>
+        <w:rPr>
+          <w:rFonts w:ascii="Courier New" w:hAnsi="Courier New" w:cs="Courier New"/>
+        </w:rPr>
+      </w:pPr>
+      <w:r>
+        <w:rPr>
+          <w:rFonts w:cs="Courier New" w:ascii="Courier New" w:hAnsi="Courier New"/>
+        </w:rPr>
+        <w:tab/>
+        <w:t>CROSS JOIN (SELECT DISTINCT yr AS birth_year FROM temperatures) years</w:t>
+      </w:r>
+    </w:p>
+    <w:p>
+      <w:pPr>
+        <w:pStyle w:val="PlainText"/>
+        <w:ind w:left="720" w:right="0" w:hanging="0"/>
+        <w:jc w:val="both"/>
+        <w:rPr>
+          <w:rFonts w:ascii="Courier New" w:hAnsi="Courier New" w:cs="Courier New"/>
+        </w:rPr>
+      </w:pPr>
+      <w:r>
+        <w:rPr>
+          <w:rFonts w:cs="Courier New" w:ascii="Courier New" w:hAnsi="Courier New"/>
+        </w:rPr>
+        <w:tab/>
+        <w:t>WHERE yr BETWEEN birth_year + 2 AND birth_year + 11 AND dy BETWEEN 21 AND 25</w:t>
+      </w:r>
+    </w:p>
+    <w:p>
+      <w:pPr>
+        <w:pStyle w:val="PlainText"/>
+        <w:ind w:left="720" w:right="0" w:hanging="0"/>
+        <w:jc w:val="both"/>
+        <w:rPr>
+          <w:rFonts w:ascii="Courier New" w:hAnsi="Courier New" w:cs="Courier New"/>
+        </w:rPr>
+      </w:pPr>
+      <w:r>
+        <w:rPr>
+          <w:rFonts w:cs="Courier New" w:ascii="Courier New" w:hAnsi="Courier New"/>
+        </w:rPr>
+        <w:tab/>
+        <w:t xml:space="preserve">GROUP BY(birth_year, age) </w:t>
+      </w:r>
+    </w:p>
+    <w:p>
+      <w:pPr>
+        <w:pStyle w:val="PlainText"/>
+        <w:ind w:left="720" w:right="0" w:hanging="0"/>
+        <w:jc w:val="both"/>
+        <w:rPr>
+          <w:rFonts w:ascii="Courier New" w:hAnsi="Courier New" w:cs="Courier New"/>
+        </w:rPr>
+      </w:pPr>
+      <w:r>
+        <w:rPr>
+          <w:rFonts w:cs="Courier New" w:ascii="Courier New" w:hAnsi="Courier New"/>
+        </w:rPr>
+        <w:t>) white_christmases</w:t>
+      </w:r>
+    </w:p>
+    <w:p>
+      <w:pPr>
+        <w:pStyle w:val="PlainText"/>
+        <w:ind w:left="720" w:right="0" w:hanging="0"/>
+        <w:jc w:val="both"/>
+        <w:rPr>
+          <w:rFonts w:ascii="Courier New" w:hAnsi="Courier New" w:cs="Courier New"/>
+        </w:rPr>
+      </w:pPr>
+      <w:r>
+        <w:rPr>
+          <w:rFonts w:cs="Courier New" w:ascii="Courier New" w:hAnsi="Courier New"/>
+        </w:rPr>
+        <w:t>GROUP BY(birth_year)</w:t>
+      </w:r>
+    </w:p>
+    <w:p>
+      <w:pPr>
+        <w:pStyle w:val="PlainText"/>
+        <w:ind w:left="720" w:right="0" w:hanging="0"/>
+        <w:jc w:val="both"/>
+        <w:rPr>
+          <w:rFonts w:ascii="Courier New" w:hAnsi="Courier New" w:cs="Courier New"/>
+        </w:rPr>
+      </w:pPr>
+      <w:r>
+        <w:rPr>
+          <w:rFonts w:cs="Courier New" w:ascii="Courier New" w:hAnsi="Courier New"/>
+        </w:rPr>
+        <w:t>HAVING COUNT(white_xmas) &gt;= 7</w:t>
       </w:r>
     </w:p>
     <w:p>
@@ -1041,7 +1127,7 @@
         <w:rPr>
           <w:rFonts w:cs="Courier New" w:ascii="Courier New" w:hAnsi="Courier New"/>
         </w:rPr>
-        <w:t>Columns: yr, wcc</w:t>
+        <w:t>Columns: birth_year, wcc</w:t>
       </w:r>
     </w:p>
     <w:p>
@@ -1075,7 +1161,7 @@
         <w:rPr>
           <w:rFonts w:cs="Courier New" w:ascii="Courier New" w:hAnsi="Courier New"/>
         </w:rPr>
-        <w:t>Expected Row Count: 250</w:t>
+        <w:t>Expected Row Count: 5</w:t>
       </w:r>
     </w:p>
     <w:p>
@@ -1221,51 +1307,55 @@
     <w:p>
       <w:pPr>
         <w:pStyle w:val="PlainText"/>
-        <w:numPr>
-          <w:ilvl w:val="0"/>
-          <w:numId w:val="0"/>
-        </w:numPr>
-        <w:ind w:left="720" w:hanging="0"/>
-        <w:jc w:val="both"/>
-        <w:rPr>
-          <w:rFonts w:ascii="Courier New" w:hAnsi="Courier New" w:cs="Courier New"/>
-        </w:rPr>
-      </w:pPr>
-      <w:r>
-        <w:rPr>
-          <w:rFonts w:cs="Courier New" w:ascii="Courier New" w:hAnsi="Courier New"/>
-        </w:rPr>
-        <w:t>SELECT yr, AVG(m8 / 10) AS august FROM temperatures</w:t>
-      </w:r>
-    </w:p>
-    <w:p>
-      <w:pPr>
-        <w:pStyle w:val="PlainText"/>
-        <w:numPr>
-          <w:ilvl w:val="0"/>
-          <w:numId w:val="0"/>
-        </w:numPr>
-        <w:ind w:left="720" w:hanging="0"/>
-        <w:jc w:val="both"/>
-        <w:rPr>
-          <w:rFonts w:ascii="Courier New" w:hAnsi="Courier New" w:cs="Courier New"/>
-        </w:rPr>
-      </w:pPr>
-      <w:r>
-        <w:rPr>
-          <w:rFonts w:cs="Courier New" w:ascii="Courier New" w:hAnsi="Courier New"/>
-        </w:rPr>
-        <w:t>WHERE yr BETWEEN yr AND yr + 9</w:t>
-      </w:r>
-    </w:p>
-    <w:p>
-      <w:pPr>
-        <w:pStyle w:val="PlainText"/>
-        <w:numPr>
-          <w:ilvl w:val="0"/>
-          <w:numId w:val="0"/>
-        </w:numPr>
-        <w:ind w:left="720" w:hanging="0"/>
+        <w:ind w:left="720" w:right="0" w:hanging="0"/>
+        <w:jc w:val="both"/>
+        <w:rPr>
+          <w:rFonts w:ascii="Courier New" w:hAnsi="Courier New" w:cs="Courier New"/>
+        </w:rPr>
+      </w:pPr>
+      <w:r>
+        <w:rPr>
+          <w:rFonts w:cs="Courier New" w:ascii="Courier New" w:hAnsi="Courier New"/>
+        </w:rPr>
+        <w:t>SELECT yr / 10 * 10 AS decade, AVG(m8 / 10) AS avg_temp</w:t>
+      </w:r>
+    </w:p>
+    <w:p>
+      <w:pPr>
+        <w:pStyle w:val="PlainText"/>
+        <w:ind w:left="720" w:right="0" w:hanging="0"/>
+        <w:jc w:val="both"/>
+        <w:rPr>
+          <w:rFonts w:ascii="Courier New" w:hAnsi="Courier New" w:cs="Courier New"/>
+        </w:rPr>
+      </w:pPr>
+      <w:r>
+        <w:rPr>
+          <w:rFonts w:cs="Courier New" w:ascii="Courier New" w:hAnsi="Courier New"/>
+        </w:rPr>
+        <w:t>FROM temperatures</w:t>
+      </w:r>
+    </w:p>
+    <w:p>
+      <w:pPr>
+        <w:pStyle w:val="PlainText"/>
+        <w:ind w:left="720" w:right="0" w:hanging="0"/>
+        <w:jc w:val="both"/>
+        <w:rPr>
+          <w:rFonts w:ascii="Courier New" w:hAnsi="Courier New" w:cs="Courier New"/>
+        </w:rPr>
+      </w:pPr>
+      <w:r>
+        <w:rPr>
+          <w:rFonts w:cs="Courier New" w:ascii="Courier New" w:hAnsi="Courier New"/>
+        </w:rPr>
+        <w:t>WHERE yr BETWEEN yr AND yr / 10 * 10</w:t>
+      </w:r>
+    </w:p>
+    <w:p>
+      <w:pPr>
+        <w:pStyle w:val="PlainText"/>
+        <w:ind w:left="720" w:right="0" w:hanging="0"/>
         <w:jc w:val="both"/>
         <w:rPr>
           <w:rFonts w:ascii="Courier New" w:hAnsi="Courier New" w:cs="Courier New"/>
@@ -1309,7 +1399,7 @@
         <w:rPr>
           <w:rFonts w:cs="Courier New" w:ascii="Courier New" w:hAnsi="Courier New"/>
         </w:rPr>
-        <w:t>Columns: yr, august</w:t>
+        <w:t>Columns: decade, avg_temp</w:t>
       </w:r>
     </w:p>
     <w:p>
@@ -1343,7 +1433,7 @@
         <w:rPr>
           <w:rFonts w:cs="Courier New" w:ascii="Courier New" w:hAnsi="Courier New"/>
         </w:rPr>
-        <w:t>Expected Row Count: 250</w:t>
+        <w:t>Expected Row Count: 25</w:t>
       </w:r>
     </w:p>
     <w:p>
@@ -2257,7 +2347,7 @@
     <w:pPrDefault>
       <w:pPr>
         <w:suppressAutoHyphens w:val="true"/>
-        <w:spacing w:lineRule="auto" w:line="256"/>
+        <w:spacing w:lineRule="auto" w:line="252"/>
       </w:pPr>
     </w:pPrDefault>
   </w:docDefaults>
@@ -2274,11 +2364,11 @@
       <w:overflowPunct w:val="true"/>
       <w:autoSpaceDE w:val="true"/>
       <w:bidi w:val="0"/>
-      <w:spacing w:lineRule="auto" w:line="256" w:before="0" w:after="160"/>
+      <w:spacing w:lineRule="auto" w:line="252" w:before="0" w:after="160"/>
     </w:pPr>
     <w:rPr>
-      <w:rFonts w:ascii="Calibri" w:hAnsi="Calibri" w:eastAsia="SimSun"/>
-      <w:color w:val="auto"/>
+      <w:rFonts w:ascii="Calibri" w:hAnsi="Calibri" w:eastAsia="SimSun" w:cs="Arial"/>
+      <w:color w:val="00000A"/>
       <w:sz w:val="22"/>
       <w:szCs w:val="22"/>
       <w:lang w:val="en-US" w:eastAsia="en-US" w:bidi="ar-SA"/>
@@ -2306,6 +2396,10 @@
     <w:qFormat/>
     <w:pPr>
       <w:keepNext w:val="true"/>
+      <w:numPr>
+        <w:ilvl w:val="0"/>
+        <w:numId w:val="0"/>
+      </w:numPr>
       <w:spacing w:before="240" w:after="120"/>
     </w:pPr>
     <w:rPr>
@@ -2318,6 +2412,10 @@
     <w:name w:val="Body Text"/>
     <w:basedOn w:val="Normal"/>
     <w:pPr>
+      <w:numPr>
+        <w:ilvl w:val="0"/>
+        <w:numId w:val="0"/>
+      </w:numPr>
       <w:spacing w:before="0" w:after="120"/>
     </w:pPr>
     <w:rPr/>
@@ -2325,7 +2423,12 @@
   <w:style w:type="paragraph" w:styleId="List">
     <w:name w:val="List"/>
     <w:basedOn w:val="TextBody"/>
-    <w:pPr/>
+    <w:pPr>
+      <w:numPr>
+        <w:ilvl w:val="0"/>
+        <w:numId w:val="0"/>
+      </w:numPr>
+    </w:pPr>
     <w:rPr>
       <w:rFonts w:cs="Arial"/>
     </w:rPr>
@@ -2335,6 +2438,10 @@
     <w:basedOn w:val="Normal"/>
     <w:qFormat/>
     <w:pPr>
+      <w:numPr>
+        <w:ilvl w:val="0"/>
+        <w:numId w:val="0"/>
+      </w:numPr>
       <w:suppressLineNumbers/>
       <w:spacing w:before="120" w:after="120"/>
     </w:pPr>
@@ -2351,6 +2458,10 @@
     <w:basedOn w:val="Normal"/>
     <w:qFormat/>
     <w:pPr>
+      <w:numPr>
+        <w:ilvl w:val="0"/>
+        <w:numId w:val="0"/>
+      </w:numPr>
       <w:suppressLineNumbers/>
     </w:pPr>
     <w:rPr>

</xml_diff>